<commit_message>
Correct split up the scenarios
</commit_message>
<xml_diff>
--- a/Report.docx
+++ b/Report.docx
@@ -42,8 +42,49 @@
       </w:r>
     </w:p>
     <w:p>
-      <w:r>
-        <w:t>The following hardware was used to run the following tests:</w:t>
+      <w:pPr>
+        <w:jc w:val="both"/>
+      </w:pPr>
+      <w:r>
+        <w:t>The following hardware was used to run the following tests</w:t>
+      </w:r>
+      <w:r>
+        <w:t xml:space="preserve">. Originally the test was run on a different PC (using docker with the WSL2 backend), </w:t>
+      </w:r>
+      <w:r>
+        <w:t xml:space="preserve">but there were socket connection issues while running JMeter. Instead tests were run from </w:t>
+      </w:r>
+      <w:r>
+        <w:t>a Windows 10</w:t>
+      </w:r>
+      <w:r>
+        <w:t xml:space="preserve"> PC across a local network (</w:t>
+      </w:r>
+      <w:r>
+        <w:t xml:space="preserve">via </w:t>
+      </w:r>
+      <w:r>
+        <w:t>gigabyte</w:t>
+      </w:r>
+      <w:r>
+        <w:t xml:space="preserve"> wired</w:t>
+      </w:r>
+      <w:r>
+        <w:t xml:space="preserve"> connection</w:t>
+      </w:r>
+      <w:r>
+        <w:t xml:space="preserve">) </w:t>
+      </w:r>
+      <w:r>
+        <w:t>to a separate server (running Ubuntu Server).</w:t>
+      </w:r>
+    </w:p>
+    <w:p>
+      <w:pPr>
+        <w:pStyle w:val="Heading2"/>
+      </w:pPr>
+      <w:r>
+        <w:t>Server</w:t>
       </w:r>
     </w:p>
     <w:p>
@@ -55,7 +96,14 @@
         </w:numPr>
       </w:pPr>
       <w:r>
-        <w:t xml:space="preserve">CPU: </w:t>
+        <w:rPr>
+          <w:b/>
+          <w:bCs/>
+        </w:rPr>
+        <w:t>CPU</w:t>
+      </w:r>
+      <w:r>
+        <w:t xml:space="preserve">: </w:t>
       </w:r>
       <w:r>
         <w:t xml:space="preserve">AMD </w:t>
@@ -66,7 +114,7 @@
       </w:r>
       <w:proofErr w:type="spellEnd"/>
       <w:r>
-        <w:t xml:space="preserve"> 7 1700X @ 3.77GHz</w:t>
+        <w:t xml:space="preserve"> 5 3400G (8) @ 3.7GHz</w:t>
       </w:r>
     </w:p>
     <w:p>
@@ -78,10 +126,17 @@
         </w:numPr>
       </w:pPr>
       <w:r>
-        <w:t xml:space="preserve">Memory: </w:t>
-      </w:r>
-      <w:r>
-        <w:t>32GB DDR4 @ 3000MHz</w:t>
+        <w:rPr>
+          <w:b/>
+          <w:bCs/>
+        </w:rPr>
+        <w:t>Memory</w:t>
+      </w:r>
+      <w:r>
+        <w:t xml:space="preserve">: </w:t>
+      </w:r>
+      <w:r>
+        <w:t>32GB DDR4</w:t>
       </w:r>
     </w:p>
     <w:p>
@@ -93,15 +148,69 @@
         </w:numPr>
       </w:pPr>
       <w:r>
-        <w:t xml:space="preserve">Storage: </w:t>
-      </w:r>
-      <w:r>
-        <w:t>Samsung SSD 970 EVO Plus</w:t>
-      </w:r>
-    </w:p>
-    <w:p>
-      <w:r>
-        <w:t>The following software was used to run the following tests:</w:t>
+        <w:rPr>
+          <w:b/>
+          <w:bCs/>
+        </w:rPr>
+        <w:t>Operating System:</w:t>
+      </w:r>
+      <w:r>
+        <w:t xml:space="preserve"> </w:t>
+      </w:r>
+      <w:r>
+        <w:t>Ubuntu 20.04 LTS x86_64</w:t>
+      </w:r>
+    </w:p>
+    <w:p>
+      <w:pPr>
+        <w:pStyle w:val="ListParagraph"/>
+        <w:numPr>
+          <w:ilvl w:val="0"/>
+          <w:numId w:val="1"/>
+        </w:numPr>
+      </w:pPr>
+      <w:r>
+        <w:rPr>
+          <w:b/>
+          <w:bCs/>
+        </w:rPr>
+        <w:t>Kernel:</w:t>
+      </w:r>
+      <w:r>
+        <w:t xml:space="preserve"> </w:t>
+      </w:r>
+      <w:r>
+        <w:t>5.4.0-37-generic</w:t>
+      </w:r>
+    </w:p>
+    <w:p>
+      <w:pPr>
+        <w:pStyle w:val="ListParagraph"/>
+        <w:numPr>
+          <w:ilvl w:val="0"/>
+          <w:numId w:val="1"/>
+        </w:numPr>
+      </w:pPr>
+      <w:r>
+        <w:rPr>
+          <w:b/>
+          <w:bCs/>
+        </w:rPr>
+        <w:t>Docker:</w:t>
+      </w:r>
+      <w:r>
+        <w:t xml:space="preserve"> </w:t>
+      </w:r>
+      <w:r>
+        <w:t>19.03.8, build afacb8b7f0</w:t>
+      </w:r>
+    </w:p>
+    <w:p>
+      <w:pPr>
+        <w:pStyle w:val="Heading2"/>
+      </w:pPr>
+      <w:r>
+        <w:t>Client</w:t>
       </w:r>
     </w:p>
     <w:p>
@@ -144,10 +253,26 @@
     </w:p>
     <w:p>
       <w:pPr>
+        <w:pStyle w:val="Heading1"/>
+      </w:pPr>
+      <w:r>
+        <w:t>Testing Scenario 1</w:t>
+      </w:r>
+    </w:p>
+    <w:p>
+      <w:pPr>
+        <w:pStyle w:val="Heading2"/>
+      </w:pPr>
+      <w:r>
+        <w:t>No Limits</w:t>
+      </w:r>
+    </w:p>
+    <w:p>
+      <w:pPr>
         <w:pStyle w:val="ListParagraph"/>
         <w:numPr>
           <w:ilvl w:val="0"/>
-          <w:numId w:val="2"/>
+          <w:numId w:val="3"/>
         </w:numPr>
       </w:pPr>
       <w:r>
@@ -155,16 +280,10 @@
           <w:b/>
           <w:bCs/>
         </w:rPr>
-        <w:t>Operating System:</w:t>
-      </w:r>
-      <w:r>
-        <w:t xml:space="preserve"> Windows 10 Pro (</w:t>
-      </w:r>
-      <w:r>
-        <w:t>19041.264</w:t>
-      </w:r>
-      <w:r>
-        <w:t>)</w:t>
+        <w:t>Throughput:</w:t>
+      </w:r>
+      <w:r>
+        <w:t xml:space="preserve"> 150.1 / second</w:t>
       </w:r>
     </w:p>
     <w:p>
@@ -172,7 +291,7 @@
         <w:pStyle w:val="ListParagraph"/>
         <w:numPr>
           <w:ilvl w:val="0"/>
-          <w:numId w:val="2"/>
+          <w:numId w:val="3"/>
         </w:numPr>
       </w:pPr>
       <w:r>
@@ -180,15 +299,194 @@
           <w:b/>
           <w:bCs/>
         </w:rPr>
-        <w:t>Docker:</w:t>
-      </w:r>
-      <w:r>
-        <w:t xml:space="preserve"> </w:t>
-      </w:r>
-      <w:r>
-        <w:t>19.03.8 build afacb8b</w:t>
-      </w:r>
-    </w:p>
+        <w:t>Response Time</w:t>
+      </w:r>
+      <w:r>
+        <w:rPr>
+          <w:b/>
+          <w:bCs/>
+        </w:rPr>
+        <w:t>:</w:t>
+      </w:r>
+    </w:p>
+    <w:p>
+      <w:pPr>
+        <w:pStyle w:val="ListParagraph"/>
+        <w:numPr>
+          <w:ilvl w:val="1"/>
+          <w:numId w:val="3"/>
+        </w:numPr>
+      </w:pPr>
+      <w:r>
+        <w:rPr>
+          <w:b/>
+          <w:bCs/>
+        </w:rPr>
+        <w:t xml:space="preserve">Average: </w:t>
+      </w:r>
+      <w:r>
+        <w:t>332ms</w:t>
+      </w:r>
+    </w:p>
+    <w:p>
+      <w:pPr>
+        <w:pStyle w:val="ListParagraph"/>
+        <w:numPr>
+          <w:ilvl w:val="1"/>
+          <w:numId w:val="3"/>
+        </w:numPr>
+      </w:pPr>
+      <w:r>
+        <w:rPr>
+          <w:b/>
+          <w:bCs/>
+        </w:rPr>
+        <w:t>Min:</w:t>
+      </w:r>
+      <w:r>
+        <w:t xml:space="preserve"> 39ms</w:t>
+      </w:r>
+    </w:p>
+    <w:p>
+      <w:pPr>
+        <w:pStyle w:val="ListParagraph"/>
+        <w:numPr>
+          <w:ilvl w:val="1"/>
+          <w:numId w:val="3"/>
+        </w:numPr>
+      </w:pPr>
+      <w:r>
+        <w:rPr>
+          <w:b/>
+          <w:bCs/>
+        </w:rPr>
+        <w:t>Max:</w:t>
+      </w:r>
+      <w:r>
+        <w:t xml:space="preserve"> 337ms</w:t>
+      </w:r>
+    </w:p>
+    <w:p>
+      <w:r>
+        <w:drawing>
+          <wp:inline distT="0" distB="0" distL="0" distR="0" wp14:anchorId="10820231" wp14:editId="63715891">
+            <wp:extent cx="5731510" cy="3055620"/>
+            <wp:effectExtent l="0" t="0" r="2540" b="0"/>
+            <wp:docPr id="1" name="Picture 1"/>
+            <wp:cNvGraphicFramePr>
+              <a:graphicFrameLocks xmlns:a="http://schemas.openxmlformats.org/drawingml/2006/main" noChangeAspect="1"/>
+            </wp:cNvGraphicFramePr>
+            <a:graphic xmlns:a="http://schemas.openxmlformats.org/drawingml/2006/main">
+              <a:graphicData uri="http://schemas.openxmlformats.org/drawingml/2006/picture">
+                <pic:pic xmlns:pic="http://schemas.openxmlformats.org/drawingml/2006/picture">
+                  <pic:nvPicPr>
+                    <pic:cNvPr id="1" name=""/>
+                    <pic:cNvPicPr/>
+                  </pic:nvPicPr>
+                  <pic:blipFill>
+                    <a:blip r:embed="rId5"/>
+                    <a:stretch>
+                      <a:fillRect/>
+                    </a:stretch>
+                  </pic:blipFill>
+                  <pic:spPr>
+                    <a:xfrm>
+                      <a:off x="0" y="0"/>
+                      <a:ext cx="5731510" cy="3055620"/>
+                    </a:xfrm>
+                    <a:prstGeom prst="rect">
+                      <a:avLst/>
+                    </a:prstGeom>
+                  </pic:spPr>
+                </pic:pic>
+              </a:graphicData>
+            </a:graphic>
+          </wp:inline>
+        </w:drawing>
+      </w:r>
+    </w:p>
+    <w:p/>
+    <w:p>
+      <w:pPr>
+        <w:pStyle w:val="Heading1"/>
+      </w:pPr>
+      <w:r>
+        <w:lastRenderedPageBreak/>
+        <w:t xml:space="preserve">Testing </w:t>
+      </w:r>
+      <w:r>
+        <w:t xml:space="preserve">Scenario </w:t>
+      </w:r>
+      <w:r>
+        <w:t>2</w:t>
+      </w:r>
+    </w:p>
+    <w:p>
+      <w:r>
+        <w:t>…</w:t>
+      </w:r>
+    </w:p>
+    <w:p/>
+    <w:p/>
+    <w:p>
+      <w:proofErr w:type="spellStart"/>
+      <w:r>
+        <w:t>aTo</w:t>
+      </w:r>
+      <w:proofErr w:type="spellEnd"/>
+      <w:r>
+        <w:t xml:space="preserve"> fix http:</w:t>
+      </w:r>
+    </w:p>
+    <w:p>
+      <w:proofErr w:type="spellStart"/>
+      <w:r>
+        <w:t>bin.user.ptoperties</w:t>
+      </w:r>
+      <w:proofErr w:type="spellEnd"/>
+    </w:p>
+    <w:p/>
+    <w:p>
+      <w:r>
+        <w:t>httpclient4.retrycount=1</w:t>
+      </w:r>
+    </w:p>
+    <w:p>
+      <w:proofErr w:type="spellStart"/>
+      <w:r>
+        <w:t>hc.parameters.file</w:t>
+      </w:r>
+      <w:proofErr w:type="spellEnd"/>
+      <w:r>
+        <w:t>=</w:t>
+      </w:r>
+      <w:proofErr w:type="spellStart"/>
+      <w:r>
+        <w:t>hc.parameters</w:t>
+      </w:r>
+      <w:proofErr w:type="spellEnd"/>
+    </w:p>
+    <w:p/>
+    <w:p>
+      <w:proofErr w:type="spellStart"/>
+      <w:r>
+        <w:t>h.parametesr</w:t>
+      </w:r>
+      <w:proofErr w:type="spellEnd"/>
+    </w:p>
+    <w:p>
+      <w:proofErr w:type="spellStart"/>
+      <w:r>
+        <w:t>http.connection.stalecheck$Boolean</w:t>
+      </w:r>
+      <w:proofErr w:type="spellEnd"/>
+      <w:r>
+        <w:t>=true</w:t>
+      </w:r>
+    </w:p>
+    <w:p/>
+    <w:p/>
+    <w:p/>
     <w:sectPr>
       <w:pgSz w:w="11906" w:h="16838"/>
       <w:pgMar w:top="1440" w:right="1440" w:bottom="1440" w:left="1440" w:header="708" w:footer="708" w:gutter="0"/>
@@ -427,11 +725,127 @@
       </w:rPr>
     </w:lvl>
   </w:abstractNum>
+  <w:abstractNum w:abstractNumId="2" w15:restartNumberingAfterBreak="0">
+    <w:nsid w:val="45D952F3"/>
+    <w:multiLevelType w:val="hybridMultilevel"/>
+    <w:tmpl w:val="04628374"/>
+    <w:lvl w:ilvl="0" w:tplc="14090001">
+      <w:start w:val="1"/>
+      <w:numFmt w:val="bullet"/>
+      <w:lvlText w:val=""/>
+      <w:lvlJc w:val="left"/>
+      <w:pPr>
+        <w:ind w:left="720" w:hanging="360"/>
+      </w:pPr>
+      <w:rPr>
+        <w:rFonts w:ascii="Symbol" w:hAnsi="Symbol" w:hint="default"/>
+      </w:rPr>
+    </w:lvl>
+    <w:lvl w:ilvl="1" w:tplc="14090003">
+      <w:start w:val="1"/>
+      <w:numFmt w:val="bullet"/>
+      <w:lvlText w:val="o"/>
+      <w:lvlJc w:val="left"/>
+      <w:pPr>
+        <w:ind w:left="1440" w:hanging="360"/>
+      </w:pPr>
+      <w:rPr>
+        <w:rFonts w:ascii="Courier New" w:hAnsi="Courier New" w:cs="Courier New" w:hint="default"/>
+      </w:rPr>
+    </w:lvl>
+    <w:lvl w:ilvl="2" w:tplc="14090005" w:tentative="1">
+      <w:start w:val="1"/>
+      <w:numFmt w:val="bullet"/>
+      <w:lvlText w:val=""/>
+      <w:lvlJc w:val="left"/>
+      <w:pPr>
+        <w:ind w:left="2160" w:hanging="360"/>
+      </w:pPr>
+      <w:rPr>
+        <w:rFonts w:ascii="Wingdings" w:hAnsi="Wingdings" w:hint="default"/>
+      </w:rPr>
+    </w:lvl>
+    <w:lvl w:ilvl="3" w:tplc="14090001" w:tentative="1">
+      <w:start w:val="1"/>
+      <w:numFmt w:val="bullet"/>
+      <w:lvlText w:val=""/>
+      <w:lvlJc w:val="left"/>
+      <w:pPr>
+        <w:ind w:left="2880" w:hanging="360"/>
+      </w:pPr>
+      <w:rPr>
+        <w:rFonts w:ascii="Symbol" w:hAnsi="Symbol" w:hint="default"/>
+      </w:rPr>
+    </w:lvl>
+    <w:lvl w:ilvl="4" w:tplc="14090003" w:tentative="1">
+      <w:start w:val="1"/>
+      <w:numFmt w:val="bullet"/>
+      <w:lvlText w:val="o"/>
+      <w:lvlJc w:val="left"/>
+      <w:pPr>
+        <w:ind w:left="3600" w:hanging="360"/>
+      </w:pPr>
+      <w:rPr>
+        <w:rFonts w:ascii="Courier New" w:hAnsi="Courier New" w:cs="Courier New" w:hint="default"/>
+      </w:rPr>
+    </w:lvl>
+    <w:lvl w:ilvl="5" w:tplc="14090005" w:tentative="1">
+      <w:start w:val="1"/>
+      <w:numFmt w:val="bullet"/>
+      <w:lvlText w:val=""/>
+      <w:lvlJc w:val="left"/>
+      <w:pPr>
+        <w:ind w:left="4320" w:hanging="360"/>
+      </w:pPr>
+      <w:rPr>
+        <w:rFonts w:ascii="Wingdings" w:hAnsi="Wingdings" w:hint="default"/>
+      </w:rPr>
+    </w:lvl>
+    <w:lvl w:ilvl="6" w:tplc="14090001" w:tentative="1">
+      <w:start w:val="1"/>
+      <w:numFmt w:val="bullet"/>
+      <w:lvlText w:val=""/>
+      <w:lvlJc w:val="left"/>
+      <w:pPr>
+        <w:ind w:left="5040" w:hanging="360"/>
+      </w:pPr>
+      <w:rPr>
+        <w:rFonts w:ascii="Symbol" w:hAnsi="Symbol" w:hint="default"/>
+      </w:rPr>
+    </w:lvl>
+    <w:lvl w:ilvl="7" w:tplc="14090003" w:tentative="1">
+      <w:start w:val="1"/>
+      <w:numFmt w:val="bullet"/>
+      <w:lvlText w:val="o"/>
+      <w:lvlJc w:val="left"/>
+      <w:pPr>
+        <w:ind w:left="5760" w:hanging="360"/>
+      </w:pPr>
+      <w:rPr>
+        <w:rFonts w:ascii="Courier New" w:hAnsi="Courier New" w:cs="Courier New" w:hint="default"/>
+      </w:rPr>
+    </w:lvl>
+    <w:lvl w:ilvl="8" w:tplc="14090005" w:tentative="1">
+      <w:start w:val="1"/>
+      <w:numFmt w:val="bullet"/>
+      <w:lvlText w:val=""/>
+      <w:lvlJc w:val="left"/>
+      <w:pPr>
+        <w:ind w:left="6480" w:hanging="360"/>
+      </w:pPr>
+      <w:rPr>
+        <w:rFonts w:ascii="Wingdings" w:hAnsi="Wingdings" w:hint="default"/>
+      </w:rPr>
+    </w:lvl>
+  </w:abstractNum>
   <w:num w:numId="1">
     <w:abstractNumId w:val="0"/>
   </w:num>
   <w:num w:numId="2">
     <w:abstractNumId w:val="1"/>
+  </w:num>
+  <w:num w:numId="3">
+    <w:abstractNumId w:val="2"/>
   </w:num>
 </w:numbering>
 </file>
@@ -559,6 +973,7 @@
     <w:lsdException w:name="HTML Sample" w:semiHidden="1" w:unhideWhenUsed="1"/>
     <w:lsdException w:name="HTML Typewriter" w:semiHidden="1" w:unhideWhenUsed="1"/>
     <w:lsdException w:name="HTML Variable" w:semiHidden="1" w:unhideWhenUsed="1"/>
+    <w:lsdException w:name="Normal Table" w:semiHidden="1" w:unhideWhenUsed="1"/>
     <w:lsdException w:name="annotation subject" w:semiHidden="1" w:unhideWhenUsed="1"/>
     <w:lsdException w:name="No List" w:semiHidden="1" w:unhideWhenUsed="1"/>
     <w:lsdException w:name="Outline List 1" w:semiHidden="1" w:unhideWhenUsed="1"/>
@@ -605,8 +1020,10 @@
     <w:lsdException w:name="Table Subtle 2" w:semiHidden="1" w:unhideWhenUsed="1"/>
     <w:lsdException w:name="Table Web 1" w:semiHidden="1" w:unhideWhenUsed="1"/>
     <w:lsdException w:name="Table Web 2" w:semiHidden="1" w:unhideWhenUsed="1"/>
+    <w:lsdException w:name="Table Web 3" w:semiHidden="1" w:unhideWhenUsed="1"/>
     <w:lsdException w:name="Balloon Text" w:semiHidden="1" w:unhideWhenUsed="1"/>
     <w:lsdException w:name="Table Grid" w:uiPriority="39"/>
+    <w:lsdException w:name="Table Theme" w:semiHidden="1" w:unhideWhenUsed="1"/>
     <w:lsdException w:name="Placeholder Text" w:semiHidden="1"/>
     <w:lsdException w:name="No Spacing" w:uiPriority="1" w:qFormat="1"/>
     <w:lsdException w:name="Light Shading" w:uiPriority="60"/>
@@ -853,9 +1270,32 @@
       <w:szCs w:val="32"/>
     </w:rPr>
   </w:style>
+  <w:style w:type="paragraph" w:styleId="Heading2">
+    <w:name w:val="heading 2"/>
+    <w:basedOn w:val="Normal"/>
+    <w:next w:val="Normal"/>
+    <w:link w:val="Heading2Char"/>
+    <w:uiPriority w:val="9"/>
+    <w:unhideWhenUsed/>
+    <w:qFormat/>
+    <w:rsid w:val="0082601B"/>
+    <w:pPr>
+      <w:keepNext/>
+      <w:keepLines/>
+      <w:spacing w:before="40" w:after="0"/>
+      <w:outlineLvl w:val="1"/>
+    </w:pPr>
+    <w:rPr>
+      <w:rFonts w:asciiTheme="majorHAnsi" w:eastAsiaTheme="majorEastAsia" w:hAnsiTheme="majorHAnsi" w:cstheme="majorBidi"/>
+      <w:color w:val="2F5496" w:themeColor="accent1" w:themeShade="BF"/>
+      <w:sz w:val="26"/>
+      <w:szCs w:val="26"/>
+    </w:rPr>
+  </w:style>
   <w:style w:type="character" w:default="1" w:styleId="DefaultParagraphFont">
     <w:name w:val="Default Paragraph Font"/>
     <w:uiPriority w:val="1"/>
+    <w:semiHidden/>
     <w:unhideWhenUsed/>
   </w:style>
   <w:style w:type="table" w:default="1" w:styleId="TableNormal">
@@ -979,6 +1419,19 @@
       <w:ind w:left="720"/>
       <w:contextualSpacing/>
     </w:pPr>
+  </w:style>
+  <w:style w:type="character" w:customStyle="1" w:styleId="Heading2Char">
+    <w:name w:val="Heading 2 Char"/>
+    <w:basedOn w:val="DefaultParagraphFont"/>
+    <w:link w:val="Heading2"/>
+    <w:uiPriority w:val="9"/>
+    <w:rsid w:val="0082601B"/>
+    <w:rPr>
+      <w:rFonts w:asciiTheme="majorHAnsi" w:eastAsiaTheme="majorEastAsia" w:hAnsiTheme="majorHAnsi" w:cstheme="majorBidi"/>
+      <w:color w:val="2F5496" w:themeColor="accent1" w:themeShade="BF"/>
+      <w:sz w:val="26"/>
+      <w:szCs w:val="26"/>
+    </w:rPr>
   </w:style>
 </w:styles>
 </file>

</xml_diff>

<commit_message>
Update and close doc
</commit_message>
<xml_diff>
--- a/Report.docx
+++ b/Report.docx
@@ -1729,12 +1729,75 @@
       <w:r>
         <w:t xml:space="preserve"> </w:t>
       </w:r>
+      <w:r>
+        <w:t>The following methods would be tested on docker image build (to ensure no images can be built with failing tests):</w:t>
+      </w:r>
+    </w:p>
+    <w:p>
+      <w:pPr>
+        <w:pStyle w:val="ListParagraph"/>
+        <w:numPr>
+          <w:ilvl w:val="0"/>
+          <w:numId w:val="20"/>
+        </w:numPr>
+      </w:pPr>
+      <w:proofErr w:type="spellStart"/>
+      <w:r>
+        <w:t>is_number_prime</w:t>
+      </w:r>
+      <w:proofErr w:type="spellEnd"/>
+      <w:r>
+        <w:t>(number)</w:t>
+      </w:r>
+    </w:p>
+    <w:p>
+      <w:pPr>
+        <w:pStyle w:val="ListParagraph"/>
+        <w:numPr>
+          <w:ilvl w:val="0"/>
+          <w:numId w:val="20"/>
+        </w:numPr>
+      </w:pPr>
+      <w:proofErr w:type="spellStart"/>
+      <w:r>
+        <w:t>push_onto_cache</w:t>
+      </w:r>
+      <w:proofErr w:type="spellEnd"/>
+      <w:r>
+        <w:t>(number)</w:t>
+      </w:r>
+    </w:p>
+    <w:p>
+      <w:pPr>
+        <w:pStyle w:val="ListParagraph"/>
+        <w:numPr>
+          <w:ilvl w:val="0"/>
+          <w:numId w:val="20"/>
+        </w:numPr>
+      </w:pPr>
+      <w:proofErr w:type="spellStart"/>
+      <w:r>
+        <w:t>get_from_</w:t>
+      </w:r>
+      <w:proofErr w:type="gramStart"/>
+      <w:r>
+        <w:t>cache</w:t>
+      </w:r>
+      <w:proofErr w:type="spellEnd"/>
+      <w:r>
+        <w:t>(</w:t>
+      </w:r>
+      <w:proofErr w:type="gramEnd"/>
+      <w:r>
+        <w:t>)</w:t>
+      </w:r>
     </w:p>
     <w:p>
       <w:pPr>
         <w:pStyle w:val="Heading1"/>
       </w:pPr>
       <w:r>
+        <w:lastRenderedPageBreak/>
         <w:t>Testing Environment</w:t>
       </w:r>
       <w:bookmarkEnd w:id="0"/>
@@ -1801,7 +1864,6 @@
       </w:pPr>
       <w:bookmarkStart w:id="1" w:name="_Toc43820697"/>
       <w:r>
-        <w:lastRenderedPageBreak/>
         <w:t>Server</w:t>
       </w:r>
       <w:bookmarkEnd w:id="1"/>
@@ -2390,6 +2452,7 @@
           <w:b/>
           <w:bCs/>
         </w:rPr>
+        <w:lastRenderedPageBreak/>
         <w:t>Min:</w:t>
       </w:r>
       <w:r>
@@ -2504,11 +2567,799 @@
           <w:b/>
           <w:bCs/>
         </w:rPr>
+        <w:t xml:space="preserve">Average: </w:t>
+      </w:r>
+      <w:r>
+        <w:t>730</w:t>
+      </w:r>
+      <w:r>
+        <w:t>ms</w:t>
+      </w:r>
+    </w:p>
+    <w:p>
+      <w:pPr>
+        <w:pStyle w:val="ListParagraph"/>
+        <w:numPr>
+          <w:ilvl w:val="1"/>
+          <w:numId w:val="3"/>
+        </w:numPr>
+      </w:pPr>
+      <w:r>
+        <w:rPr>
+          <w:b/>
+          <w:bCs/>
+        </w:rPr>
+        <w:t>Min:</w:t>
+      </w:r>
+      <w:r>
+        <w:t xml:space="preserve"> </w:t>
+      </w:r>
+      <w:r>
+        <w:t>37</w:t>
+      </w:r>
+      <w:r>
+        <w:t>ms</w:t>
+      </w:r>
+    </w:p>
+    <w:p>
+      <w:pPr>
+        <w:pStyle w:val="ListParagraph"/>
+        <w:numPr>
+          <w:ilvl w:val="1"/>
+          <w:numId w:val="3"/>
+        </w:numPr>
+      </w:pPr>
+      <w:r>
+        <w:rPr>
+          <w:b/>
+          <w:bCs/>
+        </w:rPr>
+        <w:t>Max:</w:t>
+      </w:r>
+      <w:r>
+        <w:t xml:space="preserve"> </w:t>
+      </w:r>
+      <w:r>
+        <w:t>873</w:t>
+      </w:r>
+      <w:r>
+        <w:t>ms</w:t>
+      </w:r>
+    </w:p>
+    <w:p>
+      <w:pPr>
+        <w:pStyle w:val="Heading2"/>
+      </w:pPr>
+      <w:bookmarkStart w:id="9" w:name="_Toc43820705"/>
+      <w:r>
+        <w:t>1% Single CPU Limit</w:t>
+      </w:r>
+      <w:bookmarkEnd w:id="9"/>
+    </w:p>
+    <w:p>
+      <w:pPr>
+        <w:pStyle w:val="ListParagraph"/>
+        <w:numPr>
+          <w:ilvl w:val="0"/>
+          <w:numId w:val="3"/>
+        </w:numPr>
+      </w:pPr>
+      <w:r>
+        <w:rPr>
+          <w:b/>
+          <w:bCs/>
+        </w:rPr>
+        <w:t>Throughput:</w:t>
+      </w:r>
+      <w:r>
+        <w:t xml:space="preserve"> 1.</w:t>
+      </w:r>
+      <w:r>
+        <w:t>05</w:t>
+      </w:r>
+      <w:r>
+        <w:t xml:space="preserve"> / second</w:t>
+      </w:r>
+    </w:p>
+    <w:p>
+      <w:pPr>
+        <w:pStyle w:val="ListParagraph"/>
+        <w:numPr>
+          <w:ilvl w:val="0"/>
+          <w:numId w:val="3"/>
+        </w:numPr>
+      </w:pPr>
+      <w:r>
+        <w:rPr>
+          <w:b/>
+          <w:bCs/>
+        </w:rPr>
+        <w:t>Response Time</w:t>
+      </w:r>
+      <w:r>
+        <w:rPr>
+          <w:b/>
+          <w:bCs/>
+        </w:rPr>
+        <w:t>:</w:t>
+      </w:r>
+    </w:p>
+    <w:p>
+      <w:pPr>
+        <w:pStyle w:val="ListParagraph"/>
+        <w:numPr>
+          <w:ilvl w:val="1"/>
+          <w:numId w:val="3"/>
+        </w:numPr>
+      </w:pPr>
+      <w:r>
+        <w:rPr>
+          <w:b/>
+          <w:bCs/>
+        </w:rPr>
+        <w:t xml:space="preserve">Average: </w:t>
+      </w:r>
+      <w:r>
+        <w:t>37,943</w:t>
+      </w:r>
+      <w:r>
+        <w:t>ms</w:t>
+      </w:r>
+    </w:p>
+    <w:p>
+      <w:pPr>
+        <w:pStyle w:val="ListParagraph"/>
+        <w:numPr>
+          <w:ilvl w:val="1"/>
+          <w:numId w:val="3"/>
+        </w:numPr>
+      </w:pPr>
+      <w:r>
+        <w:rPr>
+          <w:b/>
+          <w:bCs/>
+        </w:rPr>
+        <w:t>Min:</w:t>
+      </w:r>
+      <w:r>
+        <w:t xml:space="preserve"> </w:t>
+      </w:r>
+      <w:r>
+        <w:t>1,973</w:t>
+      </w:r>
+      <w:r>
+        <w:t>ms</w:t>
+      </w:r>
+    </w:p>
+    <w:p>
+      <w:pPr>
+        <w:pStyle w:val="ListParagraph"/>
+        <w:numPr>
+          <w:ilvl w:val="1"/>
+          <w:numId w:val="3"/>
+        </w:numPr>
+      </w:pPr>
+      <w:r>
+        <w:rPr>
+          <w:b/>
+          <w:bCs/>
+        </w:rPr>
+        <w:t>Max:</w:t>
+      </w:r>
+      <w:r>
+        <w:t xml:space="preserve"> </w:t>
+      </w:r>
+      <w:r>
+        <w:t>54,696</w:t>
+      </w:r>
+      <w:r>
+        <w:t>ms</w:t>
+      </w:r>
+    </w:p>
+    <w:p>
+      <w:pPr>
+        <w:pStyle w:val="Heading1"/>
+      </w:pPr>
+      <w:bookmarkStart w:id="10" w:name="_Toc43820706"/>
+      <w:r>
+        <w:t xml:space="preserve">Testing </w:t>
+      </w:r>
+      <w:r>
+        <w:t xml:space="preserve">Scenario </w:t>
+      </w:r>
+      <w:r>
+        <w:t>2</w:t>
+      </w:r>
+      <w:r>
+        <w:t>a</w:t>
+      </w:r>
+      <w:bookmarkEnd w:id="10"/>
+    </w:p>
+    <w:p>
+      <w:pPr>
+        <w:pStyle w:val="Heading2"/>
+      </w:pPr>
+      <w:bookmarkStart w:id="11" w:name="_Toc43820707"/>
+      <w:r>
+        <w:t>No Limits</w:t>
+      </w:r>
+      <w:r>
+        <w:t xml:space="preserve"> </w:t>
+      </w:r>
+      <w:r>
+        <w:t>(Baseline)</w:t>
+      </w:r>
+      <w:bookmarkEnd w:id="11"/>
+    </w:p>
+    <w:p>
+      <w:pPr>
+        <w:pStyle w:val="ListParagraph"/>
+        <w:numPr>
+          <w:ilvl w:val="0"/>
+          <w:numId w:val="3"/>
+        </w:numPr>
+      </w:pPr>
+      <w:r>
+        <w:rPr>
+          <w:b/>
+          <w:bCs/>
+        </w:rPr>
+        <w:t>Throughput:</w:t>
+      </w:r>
+      <w:r>
+        <w:t xml:space="preserve"> </w:t>
+      </w:r>
+      <w:r>
+        <w:t>668.41 / second</w:t>
+      </w:r>
+    </w:p>
+    <w:p>
+      <w:pPr>
+        <w:pStyle w:val="ListParagraph"/>
+        <w:numPr>
+          <w:ilvl w:val="0"/>
+          <w:numId w:val="3"/>
+        </w:numPr>
+      </w:pPr>
+      <w:r>
+        <w:rPr>
+          <w:b/>
+          <w:bCs/>
+        </w:rPr>
+        <w:t>Response Time</w:t>
+      </w:r>
+      <w:r>
+        <w:rPr>
+          <w:b/>
+          <w:bCs/>
+        </w:rPr>
+        <w:t>:</w:t>
+      </w:r>
+    </w:p>
+    <w:p>
+      <w:pPr>
+        <w:pStyle w:val="ListParagraph"/>
+        <w:numPr>
+          <w:ilvl w:val="1"/>
+          <w:numId w:val="3"/>
+        </w:numPr>
+      </w:pPr>
+      <w:r>
+        <w:rPr>
+          <w:b/>
+          <w:bCs/>
+        </w:rPr>
+        <w:t xml:space="preserve">Average: </w:t>
+      </w:r>
+      <w:r>
+        <w:t>74ms</w:t>
+      </w:r>
+    </w:p>
+    <w:p>
+      <w:pPr>
+        <w:pStyle w:val="ListParagraph"/>
+        <w:numPr>
+          <w:ilvl w:val="1"/>
+          <w:numId w:val="3"/>
+        </w:numPr>
+      </w:pPr>
+      <w:r>
+        <w:rPr>
+          <w:b/>
+          <w:bCs/>
+        </w:rPr>
+        <w:t>Min:</w:t>
+      </w:r>
+      <w:r>
+        <w:t xml:space="preserve"> </w:t>
+      </w:r>
+      <w:r>
+        <w:t>7ms</w:t>
+      </w:r>
+    </w:p>
+    <w:p>
+      <w:pPr>
+        <w:pStyle w:val="ListParagraph"/>
+        <w:numPr>
+          <w:ilvl w:val="1"/>
+          <w:numId w:val="3"/>
+        </w:numPr>
+      </w:pPr>
+      <w:r>
+        <w:rPr>
+          <w:b/>
+          <w:bCs/>
+        </w:rPr>
+        <w:t>Max:</w:t>
+      </w:r>
+      <w:r>
+        <w:t xml:space="preserve"> </w:t>
+      </w:r>
+      <w:r>
+        <w:t>107ms</w:t>
+      </w:r>
+    </w:p>
+    <w:p>
+      <w:pPr>
+        <w:pStyle w:val="Heading2"/>
+      </w:pPr>
+      <w:bookmarkStart w:id="12" w:name="_Toc43820708"/>
+      <w:r>
+        <w:t>50% Single CPU Limit</w:t>
+      </w:r>
+      <w:bookmarkEnd w:id="12"/>
+    </w:p>
+    <w:p>
+      <w:pPr>
+        <w:pStyle w:val="ListParagraph"/>
+        <w:numPr>
+          <w:ilvl w:val="0"/>
+          <w:numId w:val="3"/>
+        </w:numPr>
+      </w:pPr>
+      <w:r>
+        <w:rPr>
+          <w:b/>
+          <w:bCs/>
+        </w:rPr>
+        <w:t>Throughput:</w:t>
+      </w:r>
+      <w:r>
+        <w:t xml:space="preserve"> </w:t>
+      </w:r>
+      <w:r>
+        <w:t>243.82 / second</w:t>
+      </w:r>
+    </w:p>
+    <w:p>
+      <w:pPr>
+        <w:pStyle w:val="ListParagraph"/>
+        <w:numPr>
+          <w:ilvl w:val="0"/>
+          <w:numId w:val="3"/>
+        </w:numPr>
+      </w:pPr>
+      <w:r>
+        <w:rPr>
+          <w:b/>
+          <w:bCs/>
+        </w:rPr>
+        <w:t>Response Time</w:t>
+      </w:r>
+      <w:r>
+        <w:rPr>
+          <w:b/>
+          <w:bCs/>
+        </w:rPr>
+        <w:t>:</w:t>
+      </w:r>
+    </w:p>
+    <w:p>
+      <w:pPr>
+        <w:pStyle w:val="ListParagraph"/>
+        <w:numPr>
+          <w:ilvl w:val="1"/>
+          <w:numId w:val="3"/>
+        </w:numPr>
+      </w:pPr>
+      <w:r>
+        <w:rPr>
+          <w:b/>
+          <w:bCs/>
+        </w:rPr>
+        <w:t xml:space="preserve">Average: </w:t>
+      </w:r>
+      <w:r>
+        <w:t>204ms</w:t>
+      </w:r>
+    </w:p>
+    <w:p>
+      <w:pPr>
+        <w:pStyle w:val="ListParagraph"/>
+        <w:numPr>
+          <w:ilvl w:val="1"/>
+          <w:numId w:val="3"/>
+        </w:numPr>
+      </w:pPr>
+      <w:r>
+        <w:rPr>
+          <w:b/>
+          <w:bCs/>
+        </w:rPr>
+        <w:t>Min:</w:t>
+      </w:r>
+      <w:r>
+        <w:t xml:space="preserve"> </w:t>
+      </w:r>
+      <w:r>
+        <w:t>71ms</w:t>
+      </w:r>
+    </w:p>
+    <w:p>
+      <w:pPr>
+        <w:pStyle w:val="ListParagraph"/>
+        <w:numPr>
+          <w:ilvl w:val="1"/>
+          <w:numId w:val="3"/>
+        </w:numPr>
+      </w:pPr>
+      <w:r>
+        <w:rPr>
+          <w:b/>
+          <w:bCs/>
+        </w:rPr>
+        <w:t>Max:</w:t>
+      </w:r>
+      <w:r>
+        <w:t xml:space="preserve"> </w:t>
+      </w:r>
+      <w:r>
+        <w:t>2,332ms</w:t>
+      </w:r>
+    </w:p>
+    <w:p>
+      <w:pPr>
+        <w:pStyle w:val="Heading2"/>
+      </w:pPr>
+      <w:bookmarkStart w:id="13" w:name="_Toc43820709"/>
+      <w:r>
+        <w:t>1% Single CPU Limit</w:t>
+      </w:r>
+      <w:bookmarkEnd w:id="13"/>
+    </w:p>
+    <w:p>
+      <w:pPr>
+        <w:pStyle w:val="ListParagraph"/>
+        <w:numPr>
+          <w:ilvl w:val="0"/>
+          <w:numId w:val="3"/>
+        </w:numPr>
+      </w:pPr>
+      <w:r>
+        <w:rPr>
+          <w:b/>
+          <w:bCs/>
+        </w:rPr>
+        <w:t>Throughput:</w:t>
+      </w:r>
+      <w:r>
+        <w:t xml:space="preserve"> </w:t>
+      </w:r>
+      <w:r>
+        <w:t>3.16 / second</w:t>
+      </w:r>
+    </w:p>
+    <w:p>
+      <w:pPr>
+        <w:pStyle w:val="ListParagraph"/>
+        <w:numPr>
+          <w:ilvl w:val="0"/>
+          <w:numId w:val="3"/>
+        </w:numPr>
+      </w:pPr>
+      <w:r>
+        <w:rPr>
+          <w:b/>
+          <w:bCs/>
+        </w:rPr>
+        <w:t>Response Time</w:t>
+      </w:r>
+      <w:r>
+        <w:rPr>
+          <w:b/>
+          <w:bCs/>
+        </w:rPr>
+        <w:t>:</w:t>
+      </w:r>
+    </w:p>
+    <w:p>
+      <w:pPr>
+        <w:pStyle w:val="ListParagraph"/>
+        <w:numPr>
+          <w:ilvl w:val="1"/>
+          <w:numId w:val="3"/>
+        </w:numPr>
+      </w:pPr>
+      <w:r>
+        <w:rPr>
+          <w:b/>
+          <w:bCs/>
+        </w:rPr>
+        <w:t xml:space="preserve">Average: </w:t>
+      </w:r>
+      <w:r>
+        <w:t>14,091ms</w:t>
+      </w:r>
+    </w:p>
+    <w:p>
+      <w:pPr>
+        <w:pStyle w:val="ListParagraph"/>
+        <w:numPr>
+          <w:ilvl w:val="1"/>
+          <w:numId w:val="3"/>
+        </w:numPr>
+      </w:pPr>
+      <w:r>
+        <w:rPr>
+          <w:b/>
+          <w:bCs/>
+        </w:rPr>
+        <w:t>Min:</w:t>
+      </w:r>
+      <w:r>
+        <w:t xml:space="preserve"> </w:t>
+      </w:r>
+      <w:r>
+        <w:t>23ms</w:t>
+      </w:r>
+    </w:p>
+    <w:p>
+      <w:pPr>
+        <w:pStyle w:val="ListParagraph"/>
+        <w:numPr>
+          <w:ilvl w:val="1"/>
+          <w:numId w:val="3"/>
+        </w:numPr>
+      </w:pPr>
+      <w:r>
+        <w:rPr>
+          <w:b/>
+          <w:bCs/>
+        </w:rPr>
+        <w:t>Max:</w:t>
+      </w:r>
+      <w:r>
+        <w:t xml:space="preserve"> </w:t>
+      </w:r>
+      <w:r>
+        <w:t>18,099ms</w:t>
+      </w:r>
+    </w:p>
+    <w:p>
+      <w:pPr>
+        <w:pStyle w:val="Heading1"/>
+      </w:pPr>
+      <w:bookmarkStart w:id="14" w:name="_Toc43820710"/>
+      <w:r>
+        <w:t>Testing Scenario 2</w:t>
+      </w:r>
+      <w:r>
+        <w:t>b</w:t>
+      </w:r>
+      <w:bookmarkEnd w:id="14"/>
+    </w:p>
+    <w:p>
+      <w:pPr>
+        <w:pStyle w:val="Heading2"/>
+      </w:pPr>
+      <w:bookmarkStart w:id="15" w:name="_Toc43820711"/>
+      <w:r>
+        <w:t>No Limits</w:t>
+      </w:r>
+      <w:r>
+        <w:t xml:space="preserve"> </w:t>
+      </w:r>
+      <w:r>
+        <w:t>(Baseline)</w:t>
+      </w:r>
+      <w:bookmarkEnd w:id="15"/>
+    </w:p>
+    <w:p>
+      <w:pPr>
+        <w:pStyle w:val="ListParagraph"/>
+        <w:numPr>
+          <w:ilvl w:val="0"/>
+          <w:numId w:val="3"/>
+        </w:numPr>
+      </w:pPr>
+      <w:r>
+        <w:rPr>
+          <w:b/>
+          <w:bCs/>
+        </w:rPr>
+        <w:t>Throughput:</w:t>
+      </w:r>
+      <w:r>
+        <w:t xml:space="preserve"> </w:t>
+      </w:r>
+      <w:r>
+        <w:t>8.3 / second</w:t>
+      </w:r>
+    </w:p>
+    <w:p>
+      <w:pPr>
+        <w:pStyle w:val="ListParagraph"/>
+        <w:numPr>
+          <w:ilvl w:val="0"/>
+          <w:numId w:val="3"/>
+        </w:numPr>
+      </w:pPr>
+      <w:r>
+        <w:rPr>
+          <w:b/>
+          <w:bCs/>
+        </w:rPr>
+        <w:t>Response Time</w:t>
+      </w:r>
+      <w:r>
+        <w:rPr>
+          <w:b/>
+          <w:bCs/>
+        </w:rPr>
+        <w:t>:</w:t>
+      </w:r>
+    </w:p>
+    <w:p>
+      <w:pPr>
+        <w:pStyle w:val="ListParagraph"/>
+        <w:numPr>
+          <w:ilvl w:val="1"/>
+          <w:numId w:val="3"/>
+        </w:numPr>
+      </w:pPr>
+      <w:r>
+        <w:rPr>
+          <w:b/>
+          <w:bCs/>
+        </w:rPr>
+        <w:t xml:space="preserve">Average: </w:t>
+      </w:r>
+      <w:r>
+        <w:t>5</w:t>
+      </w:r>
+      <w:r>
+        <w:t>,</w:t>
+      </w:r>
+      <w:r>
+        <w:t>803</w:t>
+      </w:r>
+      <w:r>
+        <w:t>ms</w:t>
+      </w:r>
+    </w:p>
+    <w:p>
+      <w:pPr>
+        <w:pStyle w:val="ListParagraph"/>
+        <w:numPr>
+          <w:ilvl w:val="1"/>
+          <w:numId w:val="3"/>
+        </w:numPr>
+      </w:pPr>
+      <w:r>
+        <w:rPr>
+          <w:b/>
+          <w:bCs/>
+        </w:rPr>
+        <w:t>Min:</w:t>
+      </w:r>
+      <w:r>
+        <w:t xml:space="preserve"> </w:t>
+      </w:r>
+      <w:r>
+        <w:t>966ms</w:t>
+      </w:r>
+    </w:p>
+    <w:p>
+      <w:pPr>
+        <w:pStyle w:val="ListParagraph"/>
+        <w:numPr>
+          <w:ilvl w:val="1"/>
+          <w:numId w:val="3"/>
+        </w:numPr>
+      </w:pPr>
+      <w:r>
+        <w:rPr>
+          <w:b/>
+          <w:bCs/>
+        </w:rPr>
+        <w:t>Max:</w:t>
+      </w:r>
+      <w:r>
+        <w:t xml:space="preserve"> </w:t>
+      </w:r>
+      <w:r>
+        <w:t>6,611ms</w:t>
+      </w:r>
+    </w:p>
+    <w:p>
+      <w:pPr>
+        <w:pStyle w:val="Heading2"/>
+      </w:pPr>
+      <w:bookmarkStart w:id="16" w:name="_Toc43820712"/>
+      <w:r>
+        <w:t>50% Single CPU Limit</w:t>
+      </w:r>
+      <w:bookmarkEnd w:id="16"/>
+    </w:p>
+    <w:p>
+      <w:pPr>
+        <w:pStyle w:val="ListParagraph"/>
+        <w:numPr>
+          <w:ilvl w:val="0"/>
+          <w:numId w:val="3"/>
+        </w:numPr>
+      </w:pPr>
+      <w:r>
+        <w:rPr>
+          <w:b/>
+          <w:bCs/>
+        </w:rPr>
+        <w:t>Throughput:</w:t>
+      </w:r>
+      <w:r>
+        <w:t xml:space="preserve"> </w:t>
+      </w:r>
+      <w:r>
+        <w:t>11.37 / second</w:t>
+      </w:r>
+    </w:p>
+    <w:p>
+      <w:pPr>
+        <w:pStyle w:val="ListParagraph"/>
+        <w:numPr>
+          <w:ilvl w:val="0"/>
+          <w:numId w:val="3"/>
+        </w:numPr>
+      </w:pPr>
+      <w:r>
+        <w:rPr>
+          <w:b/>
+          <w:bCs/>
+        </w:rPr>
+        <w:t>Response Time</w:t>
+      </w:r>
+      <w:r>
+        <w:rPr>
+          <w:b/>
+          <w:bCs/>
+        </w:rPr>
+        <w:t>:</w:t>
+      </w:r>
+    </w:p>
+    <w:p>
+      <w:pPr>
+        <w:pStyle w:val="ListParagraph"/>
+        <w:numPr>
+          <w:ilvl w:val="1"/>
+          <w:numId w:val="3"/>
+        </w:numPr>
+      </w:pPr>
+      <w:r>
+        <w:rPr>
+          <w:b/>
+          <w:bCs/>
+        </w:rPr>
         <w:lastRenderedPageBreak/>
         <w:t xml:space="preserve">Average: </w:t>
       </w:r>
       <w:r>
-        <w:t>730</w:t>
+        <w:t>4</w:t>
+      </w:r>
+      <w:r>
+        <w:t>,</w:t>
+      </w:r>
+      <w:r>
+        <w:t>263</w:t>
       </w:r>
       <w:r>
         <w:t>ms</w:t>
@@ -2533,10 +3384,7 @@
         <w:t xml:space="preserve"> </w:t>
       </w:r>
       <w:r>
-        <w:t>37</w:t>
-      </w:r>
-      <w:r>
-        <w:t>ms</w:t>
+        <w:t>505ms</w:t>
       </w:r>
     </w:p>
     <w:p>
@@ -2558,21 +3406,18 @@
         <w:t xml:space="preserve"> </w:t>
       </w:r>
       <w:r>
-        <w:t>873</w:t>
-      </w:r>
-      <w:r>
-        <w:t>ms</w:t>
+        <w:t>4,996ms</w:t>
       </w:r>
     </w:p>
     <w:p>
       <w:pPr>
         <w:pStyle w:val="Heading2"/>
       </w:pPr>
-      <w:bookmarkStart w:id="9" w:name="_Toc43820705"/>
+      <w:bookmarkStart w:id="17" w:name="_Toc43820713"/>
       <w:r>
         <w:t>1% Single CPU Limit</w:t>
       </w:r>
-      <w:bookmarkEnd w:id="9"/>
+      <w:bookmarkEnd w:id="17"/>
     </w:p>
     <w:p>
       <w:pPr>
@@ -2590,13 +3435,10 @@
         <w:t>Throughput:</w:t>
       </w:r>
       <w:r>
-        <w:t xml:space="preserve"> 1.</w:t>
-      </w:r>
-      <w:r>
-        <w:t>05</w:t>
-      </w:r>
-      <w:r>
-        <w:t xml:space="preserve"> / second</w:t>
+        <w:t xml:space="preserve"> </w:t>
+      </w:r>
+      <w:r>
+        <w:t>1.76 / second</w:t>
       </w:r>
     </w:p>
     <w:p>
@@ -2638,10 +3480,7 @@
         <w:t xml:space="preserve">Average: </w:t>
       </w:r>
       <w:r>
-        <w:t>37,943</w:t>
-      </w:r>
-      <w:r>
-        <w:t>ms</w:t>
+        <w:t>24,036ms</w:t>
       </w:r>
     </w:p>
     <w:p>
@@ -2663,10 +3502,7 @@
         <w:t xml:space="preserve"> </w:t>
       </w:r>
       <w:r>
-        <w:t>1,973</w:t>
-      </w:r>
-      <w:r>
-        <w:t>ms</w:t>
+        <w:t>2,200ms</w:t>
       </w:r>
     </w:p>
     <w:p>
@@ -2688,794 +3524,66 @@
         <w:t xml:space="preserve"> </w:t>
       </w:r>
       <w:r>
-        <w:t>54,696</w:t>
-      </w:r>
-      <w:r>
-        <w:t>ms</w:t>
+        <w:t>30,297ms</w:t>
       </w:r>
     </w:p>
     <w:p>
       <w:pPr>
         <w:pStyle w:val="Heading1"/>
       </w:pPr>
-      <w:bookmarkStart w:id="10" w:name="_Toc43820706"/>
-      <w:r>
-        <w:t xml:space="preserve">Testing </w:t>
-      </w:r>
-      <w:r>
-        <w:t xml:space="preserve">Scenario </w:t>
-      </w:r>
-      <w:r>
-        <w:t>2</w:t>
-      </w:r>
-      <w:r>
-        <w:t>a</w:t>
-      </w:r>
-      <w:bookmarkEnd w:id="10"/>
-    </w:p>
-    <w:p>
-      <w:pPr>
-        <w:pStyle w:val="Heading2"/>
-      </w:pPr>
-      <w:bookmarkStart w:id="11" w:name="_Toc43820707"/>
-      <w:r>
-        <w:t>No Limits</w:t>
-      </w:r>
+      <w:bookmarkStart w:id="18" w:name="_Toc43820714"/>
+      <w:r>
+        <w:t>Analysis</w:t>
+      </w:r>
+      <w:bookmarkEnd w:id="18"/>
       <w:r>
         <w:t xml:space="preserve"> </w:t>
       </w:r>
-      <w:r>
-        <w:t>(Baseline)</w:t>
-      </w:r>
-      <w:bookmarkEnd w:id="11"/>
-    </w:p>
-    <w:p>
-      <w:pPr>
-        <w:pStyle w:val="ListParagraph"/>
-        <w:numPr>
-          <w:ilvl w:val="0"/>
-          <w:numId w:val="3"/>
-        </w:numPr>
-      </w:pPr>
-      <w:r>
-        <w:rPr>
-          <w:b/>
-          <w:bCs/>
-        </w:rPr>
-        <w:t>Throughput:</w:t>
+    </w:p>
+    <w:p>
+      <w:pPr>
+        <w:jc w:val="both"/>
+      </w:pPr>
+      <w:r>
+        <w:t>While running scenario 2 (b) I noticed that the baseline test performed worse that the 50% limited CPU test (in terms of average response time and throughput). Initially I thought I had some data mixed up, so I reran the no limit test and 50% limit test again</w:t>
+      </w:r>
+      <w:r>
+        <w:t xml:space="preserve"> and received the same results. </w:t>
+      </w:r>
+      <w:r>
+        <w:t>I am</w:t>
+      </w:r>
+      <w:r>
+        <w:t xml:space="preserve"> unsure how to explain why I got these results.</w:t>
       </w:r>
       <w:r>
         <w:t xml:space="preserve"> </w:t>
       </w:r>
-      <w:r>
-        <w:t>668.41 / second</w:t>
-      </w:r>
-    </w:p>
-    <w:p>
-      <w:pPr>
-        <w:pStyle w:val="ListParagraph"/>
-        <w:numPr>
-          <w:ilvl w:val="0"/>
-          <w:numId w:val="3"/>
-        </w:numPr>
-      </w:pPr>
-      <w:r>
-        <w:rPr>
-          <w:b/>
-          <w:bCs/>
-        </w:rPr>
-        <w:t>Response Time</w:t>
-      </w:r>
-      <w:r>
-        <w:rPr>
-          <w:b/>
-          <w:bCs/>
-        </w:rPr>
-        <w:t>:</w:t>
-      </w:r>
-    </w:p>
-    <w:p>
-      <w:pPr>
-        <w:pStyle w:val="ListParagraph"/>
-        <w:numPr>
-          <w:ilvl w:val="1"/>
-          <w:numId w:val="3"/>
-        </w:numPr>
-      </w:pPr>
-      <w:r>
-        <w:rPr>
-          <w:b/>
-          <w:bCs/>
-        </w:rPr>
-        <w:t xml:space="preserve">Average: </w:t>
-      </w:r>
-      <w:r>
-        <w:t>74ms</w:t>
-      </w:r>
-    </w:p>
-    <w:p>
-      <w:pPr>
-        <w:pStyle w:val="ListParagraph"/>
-        <w:numPr>
-          <w:ilvl w:val="1"/>
-          <w:numId w:val="3"/>
-        </w:numPr>
-      </w:pPr>
-      <w:r>
-        <w:rPr>
-          <w:b/>
-          <w:bCs/>
-        </w:rPr>
-        <w:t>Min:</w:t>
+    </w:p>
+    <w:p>
+      <w:pPr>
+        <w:jc w:val="both"/>
+      </w:pPr>
+      <w:r>
+        <w:t>In general, there are massive performance drops</w:t>
+      </w:r>
+      <w:r>
+        <w:t xml:space="preserve"> (throughput and latency)</w:t>
+      </w:r>
+      <w:r>
+        <w:t xml:space="preserve"> once CPU limits are put in place (implying that the web application is CPU limited vs memory limited</w:t>
+      </w:r>
+      <w:r>
+        <w:t>*</w:t>
+      </w:r>
+      <w:r>
+        <w:t>).</w:t>
       </w:r>
       <w:r>
         <w:t xml:space="preserve"> </w:t>
       </w:r>
       <w:r>
-        <w:t>7ms</w:t>
-      </w:r>
-    </w:p>
-    <w:p>
-      <w:pPr>
-        <w:pStyle w:val="ListParagraph"/>
-        <w:numPr>
-          <w:ilvl w:val="1"/>
-          <w:numId w:val="3"/>
-        </w:numPr>
-      </w:pPr>
-      <w:r>
-        <w:rPr>
-          <w:b/>
-          <w:bCs/>
-        </w:rPr>
-        <w:t>Max:</w:t>
-      </w:r>
-      <w:r>
-        <w:t xml:space="preserve"> </w:t>
-      </w:r>
-      <w:r>
-        <w:t>107ms</w:t>
-      </w:r>
-    </w:p>
-    <w:p>
-      <w:pPr>
-        <w:pStyle w:val="Heading2"/>
-      </w:pPr>
-      <w:bookmarkStart w:id="12" w:name="_Toc43820708"/>
-      <w:r>
-        <w:t>50% Single CPU Limit</w:t>
-      </w:r>
-      <w:bookmarkEnd w:id="12"/>
-    </w:p>
-    <w:p>
-      <w:pPr>
-        <w:pStyle w:val="ListParagraph"/>
-        <w:numPr>
-          <w:ilvl w:val="0"/>
-          <w:numId w:val="3"/>
-        </w:numPr>
-      </w:pPr>
-      <w:r>
-        <w:rPr>
-          <w:b/>
-          <w:bCs/>
-        </w:rPr>
-        <w:t>Throughput:</w:t>
-      </w:r>
-      <w:r>
-        <w:t xml:space="preserve"> </w:t>
-      </w:r>
-      <w:r>
-        <w:t>243.82 / second</w:t>
-      </w:r>
-    </w:p>
-    <w:p>
-      <w:pPr>
-        <w:pStyle w:val="ListParagraph"/>
-        <w:numPr>
-          <w:ilvl w:val="0"/>
-          <w:numId w:val="3"/>
-        </w:numPr>
-      </w:pPr>
-      <w:r>
-        <w:rPr>
-          <w:b/>
-          <w:bCs/>
-        </w:rPr>
-        <w:t>Response Time</w:t>
-      </w:r>
-      <w:r>
-        <w:rPr>
-          <w:b/>
-          <w:bCs/>
-        </w:rPr>
-        <w:t>:</w:t>
-      </w:r>
-    </w:p>
-    <w:p>
-      <w:pPr>
-        <w:pStyle w:val="ListParagraph"/>
-        <w:numPr>
-          <w:ilvl w:val="1"/>
-          <w:numId w:val="3"/>
-        </w:numPr>
-      </w:pPr>
-      <w:r>
-        <w:rPr>
-          <w:b/>
-          <w:bCs/>
-        </w:rPr>
-        <w:t xml:space="preserve">Average: </w:t>
-      </w:r>
-      <w:r>
-        <w:t>204ms</w:t>
-      </w:r>
-    </w:p>
-    <w:p>
-      <w:pPr>
-        <w:pStyle w:val="ListParagraph"/>
-        <w:numPr>
-          <w:ilvl w:val="1"/>
-          <w:numId w:val="3"/>
-        </w:numPr>
-      </w:pPr>
-      <w:r>
-        <w:rPr>
-          <w:b/>
-          <w:bCs/>
-        </w:rPr>
-        <w:t>Min:</w:t>
-      </w:r>
-      <w:r>
-        <w:t xml:space="preserve"> </w:t>
-      </w:r>
-      <w:r>
-        <w:t>71ms</w:t>
-      </w:r>
-    </w:p>
-    <w:p>
-      <w:pPr>
-        <w:pStyle w:val="ListParagraph"/>
-        <w:numPr>
-          <w:ilvl w:val="1"/>
-          <w:numId w:val="3"/>
-        </w:numPr>
-      </w:pPr>
-      <w:r>
-        <w:rPr>
-          <w:b/>
-          <w:bCs/>
-        </w:rPr>
-        <w:t>Max:</w:t>
-      </w:r>
-      <w:r>
-        <w:t xml:space="preserve"> </w:t>
-      </w:r>
-      <w:r>
-        <w:t>2,332ms</w:t>
-      </w:r>
-    </w:p>
-    <w:p>
-      <w:pPr>
-        <w:pStyle w:val="Heading2"/>
-      </w:pPr>
-      <w:bookmarkStart w:id="13" w:name="_Toc43820709"/>
-      <w:r>
-        <w:t>1% Single CPU Limit</w:t>
-      </w:r>
-      <w:bookmarkEnd w:id="13"/>
-    </w:p>
-    <w:p>
-      <w:pPr>
-        <w:pStyle w:val="ListParagraph"/>
-        <w:numPr>
-          <w:ilvl w:val="0"/>
-          <w:numId w:val="3"/>
-        </w:numPr>
-      </w:pPr>
-      <w:r>
-        <w:rPr>
-          <w:b/>
-          <w:bCs/>
-        </w:rPr>
-        <w:t>Throughput:</w:t>
-      </w:r>
-      <w:r>
-        <w:t xml:space="preserve"> </w:t>
-      </w:r>
-      <w:r>
-        <w:t>3.16 / second</w:t>
-      </w:r>
-    </w:p>
-    <w:p>
-      <w:pPr>
-        <w:pStyle w:val="ListParagraph"/>
-        <w:numPr>
-          <w:ilvl w:val="0"/>
-          <w:numId w:val="3"/>
-        </w:numPr>
-      </w:pPr>
-      <w:r>
-        <w:rPr>
-          <w:b/>
-          <w:bCs/>
-        </w:rPr>
-        <w:t>Response Time</w:t>
-      </w:r>
-      <w:r>
-        <w:rPr>
-          <w:b/>
-          <w:bCs/>
-        </w:rPr>
-        <w:t>:</w:t>
-      </w:r>
-    </w:p>
-    <w:p>
-      <w:pPr>
-        <w:pStyle w:val="ListParagraph"/>
-        <w:numPr>
-          <w:ilvl w:val="1"/>
-          <w:numId w:val="3"/>
-        </w:numPr>
-      </w:pPr>
-      <w:r>
-        <w:rPr>
-          <w:b/>
-          <w:bCs/>
-        </w:rPr>
-        <w:t xml:space="preserve">Average: </w:t>
-      </w:r>
-      <w:r>
-        <w:t>14,091ms</w:t>
-      </w:r>
-    </w:p>
-    <w:p>
-      <w:pPr>
-        <w:pStyle w:val="ListParagraph"/>
-        <w:numPr>
-          <w:ilvl w:val="1"/>
-          <w:numId w:val="3"/>
-        </w:numPr>
-      </w:pPr>
-      <w:r>
-        <w:rPr>
-          <w:b/>
-          <w:bCs/>
-        </w:rPr>
-        <w:t>Min:</w:t>
-      </w:r>
-      <w:r>
-        <w:t xml:space="preserve"> </w:t>
-      </w:r>
-      <w:r>
-        <w:t>23ms</w:t>
-      </w:r>
-    </w:p>
-    <w:p>
-      <w:pPr>
-        <w:pStyle w:val="ListParagraph"/>
-        <w:numPr>
-          <w:ilvl w:val="1"/>
-          <w:numId w:val="3"/>
-        </w:numPr>
-      </w:pPr>
-      <w:r>
-        <w:rPr>
-          <w:b/>
-          <w:bCs/>
-        </w:rPr>
-        <w:t>Max:</w:t>
-      </w:r>
-      <w:r>
-        <w:t xml:space="preserve"> </w:t>
-      </w:r>
-      <w:r>
-        <w:t>18,099ms</w:t>
-      </w:r>
-    </w:p>
-    <w:p>
-      <w:pPr>
-        <w:pStyle w:val="Heading1"/>
-      </w:pPr>
-      <w:bookmarkStart w:id="14" w:name="_Toc43820710"/>
-      <w:r>
-        <w:t>Testing Scenario 2</w:t>
-      </w:r>
-      <w:r>
-        <w:t>b</w:t>
-      </w:r>
-      <w:bookmarkEnd w:id="14"/>
-    </w:p>
-    <w:p>
-      <w:pPr>
-        <w:pStyle w:val="Heading2"/>
-      </w:pPr>
-      <w:bookmarkStart w:id="15" w:name="_Toc43820711"/>
-      <w:r>
-        <w:t>No Limits</w:t>
-      </w:r>
-      <w:r>
-        <w:t xml:space="preserve"> </w:t>
-      </w:r>
-      <w:r>
-        <w:t>(Baseline)</w:t>
-      </w:r>
-      <w:bookmarkEnd w:id="15"/>
-    </w:p>
-    <w:p>
-      <w:pPr>
-        <w:pStyle w:val="ListParagraph"/>
-        <w:numPr>
-          <w:ilvl w:val="0"/>
-          <w:numId w:val="3"/>
-        </w:numPr>
-      </w:pPr>
-      <w:r>
-        <w:rPr>
-          <w:b/>
-          <w:bCs/>
-        </w:rPr>
-        <w:t>Throughput:</w:t>
-      </w:r>
-      <w:r>
-        <w:t xml:space="preserve"> </w:t>
-      </w:r>
-      <w:r>
-        <w:t>8.3 / second</w:t>
-      </w:r>
-    </w:p>
-    <w:p>
-      <w:pPr>
-        <w:pStyle w:val="ListParagraph"/>
-        <w:numPr>
-          <w:ilvl w:val="0"/>
-          <w:numId w:val="3"/>
-        </w:numPr>
-      </w:pPr>
-      <w:r>
-        <w:rPr>
-          <w:b/>
-          <w:bCs/>
-        </w:rPr>
-        <w:t>Response Time</w:t>
-      </w:r>
-      <w:r>
-        <w:rPr>
-          <w:b/>
-          <w:bCs/>
-        </w:rPr>
-        <w:t>:</w:t>
-      </w:r>
-    </w:p>
-    <w:p>
-      <w:pPr>
-        <w:pStyle w:val="ListParagraph"/>
-        <w:numPr>
-          <w:ilvl w:val="1"/>
-          <w:numId w:val="3"/>
-        </w:numPr>
-      </w:pPr>
-      <w:r>
-        <w:rPr>
-          <w:b/>
-          <w:bCs/>
-        </w:rPr>
-        <w:t xml:space="preserve">Average: </w:t>
-      </w:r>
-      <w:r>
-        <w:t>5</w:t>
-      </w:r>
-      <w:r>
-        <w:t>,</w:t>
-      </w:r>
-      <w:r>
-        <w:t>803</w:t>
-      </w:r>
-      <w:r>
-        <w:t>ms</w:t>
-      </w:r>
-    </w:p>
-    <w:p>
-      <w:pPr>
-        <w:pStyle w:val="ListParagraph"/>
-        <w:numPr>
-          <w:ilvl w:val="1"/>
-          <w:numId w:val="3"/>
-        </w:numPr>
-      </w:pPr>
-      <w:r>
-        <w:rPr>
-          <w:b/>
-          <w:bCs/>
-        </w:rPr>
-        <w:t>Min:</w:t>
-      </w:r>
-      <w:r>
-        <w:t xml:space="preserve"> </w:t>
-      </w:r>
-      <w:r>
-        <w:t>966ms</w:t>
-      </w:r>
-    </w:p>
-    <w:p>
-      <w:pPr>
-        <w:pStyle w:val="ListParagraph"/>
-        <w:numPr>
-          <w:ilvl w:val="1"/>
-          <w:numId w:val="3"/>
-        </w:numPr>
-      </w:pPr>
-      <w:r>
-        <w:rPr>
-          <w:b/>
-          <w:bCs/>
-        </w:rPr>
-        <w:t>Max:</w:t>
-      </w:r>
-      <w:r>
-        <w:t xml:space="preserve"> </w:t>
-      </w:r>
-      <w:r>
-        <w:t>6,611ms</w:t>
-      </w:r>
-    </w:p>
-    <w:p>
-      <w:pPr>
-        <w:pStyle w:val="Heading2"/>
-      </w:pPr>
-      <w:bookmarkStart w:id="16" w:name="_Toc43820712"/>
-      <w:r>
-        <w:t>50% Single CPU Limit</w:t>
-      </w:r>
-      <w:bookmarkEnd w:id="16"/>
-    </w:p>
-    <w:p>
-      <w:pPr>
-        <w:pStyle w:val="ListParagraph"/>
-        <w:numPr>
-          <w:ilvl w:val="0"/>
-          <w:numId w:val="3"/>
-        </w:numPr>
-      </w:pPr>
-      <w:r>
-        <w:rPr>
-          <w:b/>
-          <w:bCs/>
-        </w:rPr>
-        <w:t>Throughput:</w:t>
-      </w:r>
-      <w:r>
-        <w:t xml:space="preserve"> </w:t>
-      </w:r>
-      <w:r>
-        <w:t>11.37 / second</w:t>
-      </w:r>
-    </w:p>
-    <w:p>
-      <w:pPr>
-        <w:pStyle w:val="ListParagraph"/>
-        <w:numPr>
-          <w:ilvl w:val="0"/>
-          <w:numId w:val="3"/>
-        </w:numPr>
-      </w:pPr>
-      <w:r>
-        <w:rPr>
-          <w:b/>
-          <w:bCs/>
-        </w:rPr>
-        <w:t>Response Time</w:t>
-      </w:r>
-      <w:r>
-        <w:rPr>
-          <w:b/>
-          <w:bCs/>
-        </w:rPr>
-        <w:t>:</w:t>
-      </w:r>
-    </w:p>
-    <w:p>
-      <w:pPr>
-        <w:pStyle w:val="ListParagraph"/>
-        <w:numPr>
-          <w:ilvl w:val="1"/>
-          <w:numId w:val="3"/>
-        </w:numPr>
-      </w:pPr>
-      <w:r>
-        <w:rPr>
-          <w:b/>
-          <w:bCs/>
-        </w:rPr>
-        <w:t xml:space="preserve">Average: </w:t>
-      </w:r>
-      <w:r>
-        <w:t>4</w:t>
-      </w:r>
-      <w:r>
-        <w:t>,</w:t>
-      </w:r>
-      <w:r>
-        <w:t>263</w:t>
-      </w:r>
-      <w:r>
-        <w:t>ms</w:t>
-      </w:r>
-    </w:p>
-    <w:p>
-      <w:pPr>
-        <w:pStyle w:val="ListParagraph"/>
-        <w:numPr>
-          <w:ilvl w:val="1"/>
-          <w:numId w:val="3"/>
-        </w:numPr>
-      </w:pPr>
-      <w:r>
-        <w:rPr>
-          <w:b/>
-          <w:bCs/>
-        </w:rPr>
-        <w:t>Min:</w:t>
-      </w:r>
-      <w:r>
-        <w:t xml:space="preserve"> </w:t>
-      </w:r>
-      <w:r>
-        <w:t>505ms</w:t>
-      </w:r>
-    </w:p>
-    <w:p>
-      <w:pPr>
-        <w:pStyle w:val="ListParagraph"/>
-        <w:numPr>
-          <w:ilvl w:val="1"/>
-          <w:numId w:val="3"/>
-        </w:numPr>
-      </w:pPr>
-      <w:r>
-        <w:rPr>
-          <w:b/>
-          <w:bCs/>
-        </w:rPr>
-        <w:t>Max:</w:t>
-      </w:r>
-      <w:r>
-        <w:t xml:space="preserve"> </w:t>
-      </w:r>
-      <w:r>
-        <w:t>4,996ms</w:t>
-      </w:r>
-    </w:p>
-    <w:p>
-      <w:pPr>
-        <w:pStyle w:val="Heading2"/>
-      </w:pPr>
-      <w:bookmarkStart w:id="17" w:name="_Toc43820713"/>
-      <w:r>
-        <w:t>1% Single CPU Limit</w:t>
-      </w:r>
-      <w:bookmarkEnd w:id="17"/>
-    </w:p>
-    <w:p>
-      <w:pPr>
-        <w:pStyle w:val="ListParagraph"/>
-        <w:numPr>
-          <w:ilvl w:val="0"/>
-          <w:numId w:val="3"/>
-        </w:numPr>
-      </w:pPr>
-      <w:r>
-        <w:rPr>
-          <w:b/>
-          <w:bCs/>
-        </w:rPr>
-        <w:t>Throughput:</w:t>
-      </w:r>
-      <w:r>
-        <w:t xml:space="preserve"> </w:t>
-      </w:r>
-      <w:r>
-        <w:t>1.76 / second</w:t>
-      </w:r>
-    </w:p>
-    <w:p>
-      <w:pPr>
-        <w:pStyle w:val="ListParagraph"/>
-        <w:numPr>
-          <w:ilvl w:val="0"/>
-          <w:numId w:val="3"/>
-        </w:numPr>
-      </w:pPr>
-      <w:r>
-        <w:rPr>
-          <w:b/>
-          <w:bCs/>
-        </w:rPr>
-        <w:lastRenderedPageBreak/>
-        <w:t>Response Time</w:t>
-      </w:r>
-      <w:r>
-        <w:rPr>
-          <w:b/>
-          <w:bCs/>
-        </w:rPr>
-        <w:t>:</w:t>
-      </w:r>
-    </w:p>
-    <w:p>
-      <w:pPr>
-        <w:pStyle w:val="ListParagraph"/>
-        <w:numPr>
-          <w:ilvl w:val="1"/>
-          <w:numId w:val="3"/>
-        </w:numPr>
-      </w:pPr>
-      <w:r>
-        <w:rPr>
-          <w:b/>
-          <w:bCs/>
-        </w:rPr>
-        <w:t xml:space="preserve">Average: </w:t>
-      </w:r>
-      <w:r>
-        <w:t>24,036ms</w:t>
-      </w:r>
-    </w:p>
-    <w:p>
-      <w:pPr>
-        <w:pStyle w:val="ListParagraph"/>
-        <w:numPr>
-          <w:ilvl w:val="1"/>
-          <w:numId w:val="3"/>
-        </w:numPr>
-      </w:pPr>
-      <w:r>
-        <w:rPr>
-          <w:b/>
-          <w:bCs/>
-        </w:rPr>
-        <w:t>Min:</w:t>
-      </w:r>
-      <w:r>
-        <w:t xml:space="preserve"> </w:t>
-      </w:r>
-      <w:r>
-        <w:t>2,200ms</w:t>
-      </w:r>
-    </w:p>
-    <w:p>
-      <w:pPr>
-        <w:pStyle w:val="ListParagraph"/>
-        <w:numPr>
-          <w:ilvl w:val="1"/>
-          <w:numId w:val="3"/>
-        </w:numPr>
-      </w:pPr>
-      <w:r>
-        <w:rPr>
-          <w:b/>
-          <w:bCs/>
-        </w:rPr>
-        <w:t>Max:</w:t>
-      </w:r>
-      <w:r>
-        <w:t xml:space="preserve"> </w:t>
-      </w:r>
-      <w:r>
-        <w:t>30,297ms</w:t>
-      </w:r>
-    </w:p>
-    <w:p>
-      <w:pPr>
-        <w:pStyle w:val="Heading1"/>
-      </w:pPr>
-      <w:bookmarkStart w:id="18" w:name="_Toc43820714"/>
-      <w:r>
-        <w:t>Analysis</w:t>
-      </w:r>
-      <w:bookmarkEnd w:id="18"/>
-      <w:r>
-        <w:t xml:space="preserve"> </w:t>
+        <w:t>It can then be assumed that by increasing the hardware within the testing server (more specifically CPU power), we should get higher throughput (by lowering the amount of time spent calculating if a number is prime or not) as stated by Little’s Law.</w:t>
       </w:r>
     </w:p>
     <w:p>
@@ -3483,19 +3591,13 @@
         <w:jc w:val="both"/>
       </w:pPr>
       <w:r>
-        <w:t>While running scenario 2 (b) I noticed that the baseline test performed worse that the 50% limited CPU test (in terms of average response time and throughput). Initially I thought I had some data mixed up, so I reran the no limit test and 50% limit test again</w:t>
-      </w:r>
-      <w:r>
-        <w:t xml:space="preserve"> and received the same results. </w:t>
-      </w:r>
-      <w:r>
-        <w:t>I am</w:t>
-      </w:r>
-      <w:r>
-        <w:t xml:space="preserve"> unsure how to explain why I got these results.</w:t>
-      </w:r>
-      <w:r>
-        <w:t xml:space="preserve"> </w:t>
+        <w:t>Comparing the results between the 50% and 1% single threaded CPU tests allows us to perform more detailed analysis as the no limit test may be using multiple cores (the testing server had 4 cores / 8 threads).</w:t>
+      </w:r>
+      <w:r>
+        <w:t xml:space="preserve"> In Scenario 1 the latency increased from an average of 730ms to 37,943ms, while the throughput dropped from 149.25 per second to only 1 per second. This is heavily implying that the application is CPU limited in calculating the prime number. And since the web application is only running on a single thread, other clients must wait to be served (in a queue), which further increases the response time).</w:t>
+      </w:r>
+      <w:r>
+        <w:t xml:space="preserve">  </w:t>
       </w:r>
     </w:p>
     <w:p>
@@ -3503,47 +3605,15 @@
         <w:jc w:val="both"/>
       </w:pPr>
       <w:r>
-        <w:t>In general, there are massive performance drops</w:t>
-      </w:r>
-      <w:r>
-        <w:t xml:space="preserve"> (throughput and latency)</w:t>
-      </w:r>
-      <w:r>
-        <w:t xml:space="preserve"> once CPU limits are put in place (implying that the web application is CPU limited vs memory limited</w:t>
-      </w:r>
-      <w:r>
-        <w:t>*</w:t>
-      </w:r>
-      <w:r>
-        <w:t>).</w:t>
-      </w:r>
-      <w:r>
-        <w:t xml:space="preserve"> </w:t>
-      </w:r>
-      <w:r>
-        <w:t>It can then be assumed that by increasing the hardware within the testing server (more specifically CPU power), we should get higher throughput (by lowering the amount of time spent calculating if a number is prime or not) as stated by Little’s Law.</w:t>
-      </w:r>
-    </w:p>
-    <w:p>
-      <w:pPr>
-        <w:jc w:val="both"/>
-      </w:pPr>
-      <w:r>
-        <w:t>Comparing the results between the 50% and 1% single threaded CPU tests allows us to perform more detailed analysis as the no limit test may be using multiple cores (the testing server had 4 cores / 8 threads).</w:t>
-      </w:r>
-      <w:r>
-        <w:t xml:space="preserve"> In Scenario 1 the latency increased from an average of 730ms to 37,943ms, while the throughput dropped from 149.25 per second to only 1 per second. This is heavily implying that the application is CPU limited in calculating the prime number. And since the web application is only running on a single thread, other clients must wait to be served (in a queue), which further increases the response time).</w:t>
-      </w:r>
-      <w:r>
-        <w:t xml:space="preserve">  </w:t>
-      </w:r>
-    </w:p>
-    <w:p>
-      <w:pPr>
-        <w:jc w:val="both"/>
-      </w:pPr>
-      <w:r>
-        <w:t xml:space="preserve">If this application were to be deployed, I’d recommend prioritising CPU speed over the amount of memory (possible by choosing CPU optimised virtual machines for example).  </w:t>
+        <w:t xml:space="preserve">If this application were to be deployed, </w:t>
+      </w:r>
+      <w:proofErr w:type="gramStart"/>
+      <w:r>
+        <w:t>I’d</w:t>
+      </w:r>
+      <w:proofErr w:type="gramEnd"/>
+      <w:r>
+        <w:t xml:space="preserve"> recommend prioritising CPU speed over the amount of memory (possible by choosing CPU optimised virtual machines for example).  </w:t>
       </w:r>
     </w:p>
     <w:p>
@@ -4145,6 +4215,119 @@
     </w:lvl>
   </w:abstractNum>
   <w:abstractNum w:abstractNumId="4" w15:restartNumberingAfterBreak="0">
+    <w:nsid w:val="288E1C63"/>
+    <w:multiLevelType w:val="hybridMultilevel"/>
+    <w:tmpl w:val="6FCC84D8"/>
+    <w:lvl w:ilvl="0" w:tplc="14090001">
+      <w:start w:val="1"/>
+      <w:numFmt w:val="bullet"/>
+      <w:lvlText w:val=""/>
+      <w:lvlJc w:val="left"/>
+      <w:pPr>
+        <w:ind w:left="720" w:hanging="360"/>
+      </w:pPr>
+      <w:rPr>
+        <w:rFonts w:ascii="Symbol" w:hAnsi="Symbol" w:hint="default"/>
+      </w:rPr>
+    </w:lvl>
+    <w:lvl w:ilvl="1" w:tplc="14090003" w:tentative="1">
+      <w:start w:val="1"/>
+      <w:numFmt w:val="bullet"/>
+      <w:lvlText w:val="o"/>
+      <w:lvlJc w:val="left"/>
+      <w:pPr>
+        <w:ind w:left="1440" w:hanging="360"/>
+      </w:pPr>
+      <w:rPr>
+        <w:rFonts w:ascii="Courier New" w:hAnsi="Courier New" w:cs="Courier New" w:hint="default"/>
+      </w:rPr>
+    </w:lvl>
+    <w:lvl w:ilvl="2" w:tplc="14090005" w:tentative="1">
+      <w:start w:val="1"/>
+      <w:numFmt w:val="bullet"/>
+      <w:lvlText w:val=""/>
+      <w:lvlJc w:val="left"/>
+      <w:pPr>
+        <w:ind w:left="2160" w:hanging="360"/>
+      </w:pPr>
+      <w:rPr>
+        <w:rFonts w:ascii="Wingdings" w:hAnsi="Wingdings" w:hint="default"/>
+      </w:rPr>
+    </w:lvl>
+    <w:lvl w:ilvl="3" w:tplc="14090001" w:tentative="1">
+      <w:start w:val="1"/>
+      <w:numFmt w:val="bullet"/>
+      <w:lvlText w:val=""/>
+      <w:lvlJc w:val="left"/>
+      <w:pPr>
+        <w:ind w:left="2880" w:hanging="360"/>
+      </w:pPr>
+      <w:rPr>
+        <w:rFonts w:ascii="Symbol" w:hAnsi="Symbol" w:hint="default"/>
+      </w:rPr>
+    </w:lvl>
+    <w:lvl w:ilvl="4" w:tplc="14090003" w:tentative="1">
+      <w:start w:val="1"/>
+      <w:numFmt w:val="bullet"/>
+      <w:lvlText w:val="o"/>
+      <w:lvlJc w:val="left"/>
+      <w:pPr>
+        <w:ind w:left="3600" w:hanging="360"/>
+      </w:pPr>
+      <w:rPr>
+        <w:rFonts w:ascii="Courier New" w:hAnsi="Courier New" w:cs="Courier New" w:hint="default"/>
+      </w:rPr>
+    </w:lvl>
+    <w:lvl w:ilvl="5" w:tplc="14090005" w:tentative="1">
+      <w:start w:val="1"/>
+      <w:numFmt w:val="bullet"/>
+      <w:lvlText w:val=""/>
+      <w:lvlJc w:val="left"/>
+      <w:pPr>
+        <w:ind w:left="4320" w:hanging="360"/>
+      </w:pPr>
+      <w:rPr>
+        <w:rFonts w:ascii="Wingdings" w:hAnsi="Wingdings" w:hint="default"/>
+      </w:rPr>
+    </w:lvl>
+    <w:lvl w:ilvl="6" w:tplc="14090001" w:tentative="1">
+      <w:start w:val="1"/>
+      <w:numFmt w:val="bullet"/>
+      <w:lvlText w:val=""/>
+      <w:lvlJc w:val="left"/>
+      <w:pPr>
+        <w:ind w:left="5040" w:hanging="360"/>
+      </w:pPr>
+      <w:rPr>
+        <w:rFonts w:ascii="Symbol" w:hAnsi="Symbol" w:hint="default"/>
+      </w:rPr>
+    </w:lvl>
+    <w:lvl w:ilvl="7" w:tplc="14090003" w:tentative="1">
+      <w:start w:val="1"/>
+      <w:numFmt w:val="bullet"/>
+      <w:lvlText w:val="o"/>
+      <w:lvlJc w:val="left"/>
+      <w:pPr>
+        <w:ind w:left="5760" w:hanging="360"/>
+      </w:pPr>
+      <w:rPr>
+        <w:rFonts w:ascii="Courier New" w:hAnsi="Courier New" w:cs="Courier New" w:hint="default"/>
+      </w:rPr>
+    </w:lvl>
+    <w:lvl w:ilvl="8" w:tplc="14090005" w:tentative="1">
+      <w:start w:val="1"/>
+      <w:numFmt w:val="bullet"/>
+      <w:lvlText w:val=""/>
+      <w:lvlJc w:val="left"/>
+      <w:pPr>
+        <w:ind w:left="6480" w:hanging="360"/>
+      </w:pPr>
+      <w:rPr>
+        <w:rFonts w:ascii="Wingdings" w:hAnsi="Wingdings" w:hint="default"/>
+      </w:rPr>
+    </w:lvl>
+  </w:abstractNum>
+  <w:abstractNum w:abstractNumId="5" w15:restartNumberingAfterBreak="0">
     <w:nsid w:val="45D952F3"/>
     <w:multiLevelType w:val="hybridMultilevel"/>
     <w:tmpl w:val="04628374"/>
@@ -4257,7 +4440,7 @@
       </w:rPr>
     </w:lvl>
   </w:abstractNum>
-  <w:abstractNum w:abstractNumId="5" w15:restartNumberingAfterBreak="0">
+  <w:abstractNum w:abstractNumId="6" w15:restartNumberingAfterBreak="0">
     <w:nsid w:val="64043085"/>
     <w:multiLevelType w:val="hybridMultilevel"/>
     <w:tmpl w:val="24D219DA"/>
@@ -4343,7 +4526,7 @@
       </w:pPr>
     </w:lvl>
   </w:abstractNum>
-  <w:abstractNum w:abstractNumId="6" w15:restartNumberingAfterBreak="0">
+  <w:abstractNum w:abstractNumId="7" w15:restartNumberingAfterBreak="0">
     <w:nsid w:val="698859E3"/>
     <w:multiLevelType w:val="hybridMultilevel"/>
     <w:tmpl w:val="7EB8D526"/>
@@ -4456,7 +4639,7 @@
       </w:rPr>
     </w:lvl>
   </w:abstractNum>
-  <w:abstractNum w:abstractNumId="7" w15:restartNumberingAfterBreak="0">
+  <w:abstractNum w:abstractNumId="8" w15:restartNumberingAfterBreak="0">
     <w:nsid w:val="6A19191F"/>
     <w:multiLevelType w:val="hybridMultilevel"/>
     <w:tmpl w:val="E74CDDF4"/>
@@ -4545,7 +4728,7 @@
       </w:pPr>
     </w:lvl>
   </w:abstractNum>
-  <w:abstractNum w:abstractNumId="8" w15:restartNumberingAfterBreak="0">
+  <w:abstractNum w:abstractNumId="9" w15:restartNumberingAfterBreak="0">
     <w:nsid w:val="6DE6578D"/>
     <w:multiLevelType w:val="hybridMultilevel"/>
     <w:tmpl w:val="E74CDDF4"/>
@@ -4634,7 +4817,7 @@
       </w:pPr>
     </w:lvl>
   </w:abstractNum>
-  <w:abstractNum w:abstractNumId="9" w15:restartNumberingAfterBreak="0">
+  <w:abstractNum w:abstractNumId="10" w15:restartNumberingAfterBreak="0">
     <w:nsid w:val="789B25E5"/>
     <w:multiLevelType w:val="hybridMultilevel"/>
     <w:tmpl w:val="F93C2ED8"/>
@@ -4754,16 +4937,16 @@
     <w:abstractNumId w:val="1"/>
   </w:num>
   <w:num w:numId="3">
-    <w:abstractNumId w:val="4"/>
+    <w:abstractNumId w:val="5"/>
   </w:num>
   <w:num w:numId="4">
-    <w:abstractNumId w:val="9"/>
+    <w:abstractNumId w:val="10"/>
   </w:num>
   <w:num w:numId="5">
-    <w:abstractNumId w:val="7"/>
+    <w:abstractNumId w:val="8"/>
   </w:num>
   <w:num w:numId="6">
-    <w:abstractNumId w:val="8"/>
+    <w:abstractNumId w:val="9"/>
   </w:num>
   <w:num w:numId="7">
     <w:abstractNumId w:val="2"/>
@@ -4796,13 +4979,16 @@
     <w:abstractNumId w:val="2"/>
   </w:num>
   <w:num w:numId="17">
-    <w:abstractNumId w:val="6"/>
+    <w:abstractNumId w:val="7"/>
   </w:num>
   <w:num w:numId="18">
     <w:abstractNumId w:val="3"/>
   </w:num>
   <w:num w:numId="19">
-    <w:abstractNumId w:val="5"/>
+    <w:abstractNumId w:val="6"/>
+  </w:num>
+  <w:num w:numId="20">
+    <w:abstractNumId w:val="4"/>
   </w:num>
 </w:numbering>
 </file>

</xml_diff>